<commit_message>
Correccion a la descripcion del CU 26 Editar categoria
</commit_message>
<xml_diff>
--- a/Documentación/CU-26_EditarCategoria/CU-26_Descripción.docx
+++ b/Documentación/CU-26_EditarCategoria/CU-26_Descripción.docx
@@ -109,6 +109,9 @@
             <w:r>
               <w:t>FRQ-</w:t>
             </w:r>
+            <w:r>
+              <w:t>32</w:t>
+            </w:r>
           </w:p>
         </w:tc>
       </w:tr>
@@ -174,7 +177,13 @@
               <w:t>El actor</w:t>
             </w:r>
             <w:r>
-              <w:t xml:space="preserve"> selecciona la CATEGORIA que desea editar y</w:t>
+              <w:t xml:space="preserve"> </w:t>
+            </w:r>
+            <w:r>
+              <w:t xml:space="preserve">busca y </w:t>
+            </w:r>
+            <w:r>
+              <w:t>selecciona la CATEGORIA que desea editar y</w:t>
             </w:r>
             <w:r>
               <w:t xml:space="preserve"> hace clic en el </w:t>
@@ -183,13 +192,7 @@
               <w:t>botón</w:t>
             </w:r>
             <w:r>
-              <w:t xml:space="preserve"> “Editar </w:t>
-            </w:r>
-            <w:r>
-              <w:t>categoría</w:t>
-            </w:r>
-            <w:r>
-              <w:t>”</w:t>
+              <w:t xml:space="preserve"> “Editar”</w:t>
             </w:r>
           </w:p>
         </w:tc>
@@ -263,41 +266,19 @@
               <w:t xml:space="preserve">El sistema </w:t>
             </w:r>
             <w:r>
-              <w:t xml:space="preserve">muestra la ventana </w:t>
-            </w:r>
-            <w:proofErr w:type="spellStart"/>
-            <w:r>
-              <w:t>VerCategoriasView</w:t>
-            </w:r>
-            <w:proofErr w:type="spellEnd"/>
-            <w:r>
-              <w:t xml:space="preserve"> con una tabla con el campo de nombre de la categoría, los botones “Registrar </w:t>
-            </w:r>
-            <w:r>
-              <w:t>categorías</w:t>
+              <w:t xml:space="preserve">muestra la ventana VerCategoriasView con una tabla con el campo de nombre de la categoría, los botones “Registrar </w:t>
+            </w:r>
+            <w:r>
+              <w:t>categoría</w:t>
             </w:r>
             <w:r>
               <w:t>”</w:t>
             </w:r>
             <w:r>
-              <w:t>, “Editar categorías”</w:t>
-            </w:r>
-            <w:r>
-              <w:t xml:space="preserve"> y “Eliminar </w:t>
-            </w:r>
-            <w:r>
-              <w:t>categorías</w:t>
-            </w:r>
-            <w:r>
-              <w:t xml:space="preserve">”, después recupera de la base de datos la información de las </w:t>
-            </w:r>
-            <w:proofErr w:type="spellStart"/>
-            <w:r>
-              <w:t>CATEGORIAs</w:t>
-            </w:r>
-            <w:proofErr w:type="spellEnd"/>
-            <w:r>
-              <w:t xml:space="preserve"> y la muestra en la tabla</w:t>
+              <w:t>, “Editar”</w:t>
+            </w:r>
+            <w:r>
+              <w:t xml:space="preserve"> y “Eliminar”, después recupera de la base de datos la información de las CATEGORIAs y la muestra en la tabla</w:t>
             </w:r>
             <w:r>
               <w:t>.</w:t>
@@ -312,7 +293,7 @@
               </w:numPr>
             </w:pPr>
             <w:r>
-              <w:t>El actor hace clic en el botón “Editar categoría”.</w:t>
+              <w:t>El actor hace clic en el botón “Editar”.</w:t>
             </w:r>
             <w:r>
               <w:t xml:space="preserve"> </w:t>
@@ -327,21 +308,7 @@
               </w:numPr>
             </w:pPr>
             <w:r>
-              <w:t xml:space="preserve">El sistema recupera </w:t>
-            </w:r>
-            <w:r>
-              <w:t xml:space="preserve">de la base de datos el registro de la CATEGORIA (EX-01) y lo muestra en la ventana </w:t>
-            </w:r>
-            <w:proofErr w:type="spellStart"/>
-            <w:r>
-              <w:t>EditarCategoriaView</w:t>
-            </w:r>
-            <w:proofErr w:type="spellEnd"/>
-            <w:r>
-              <w:t xml:space="preserve"> en un campo de texto. Un botón “Guardar cambios” deshabilitado y un botón “Cancelar</w:t>
-            </w:r>
-            <w:r>
-              <w:t>”.</w:t>
+              <w:t>El sistema recupera de la base de datos el registro de la CATEGORIA (EX-01) y lo muestra en la ventana EditarCategoriaView en un campo de texto. Un botón “Guardar cambios” deshabilitado y un botón “Cancelar”.</w:t>
             </w:r>
           </w:p>
           <w:p>
@@ -371,7 +338,7 @@
               <w:t>El sistema valida los datos ingresados y habilita el botón “Guardar cambios”</w:t>
             </w:r>
             <w:r>
-              <w:t>. (FA-01) (FA-03)</w:t>
+              <w:t xml:space="preserve">. (FA-01) </w:t>
             </w:r>
           </w:p>
           <w:p>
@@ -413,13 +380,8 @@
               <w:t>ventana</w:t>
             </w:r>
             <w:r>
-              <w:t xml:space="preserve"> </w:t>
-            </w:r>
-            <w:proofErr w:type="spellStart"/>
-            <w:r>
-              <w:t>InfowView</w:t>
-            </w:r>
-            <w:proofErr w:type="spellEnd"/>
+              <w:t xml:space="preserve"> InfowView</w:t>
+            </w:r>
             <w:r>
               <w:t xml:space="preserve"> con el mensaje “Se ha editado la categoría [Nombre] correctamente” y el botón “Aceptar”</w:t>
             </w:r>
@@ -454,21 +416,14 @@
               <w:t>El sistema cierra la ventana</w:t>
             </w:r>
             <w:r>
-              <w:t xml:space="preserve"> </w:t>
-            </w:r>
-            <w:proofErr w:type="spellStart"/>
-            <w:r>
-              <w:t>InfoView</w:t>
-            </w:r>
-            <w:proofErr w:type="spellEnd"/>
+              <w:t xml:space="preserve"> InfoView</w:t>
+            </w:r>
             <w:r>
               <w:t xml:space="preserve"> y la ventana </w:t>
             </w:r>
-            <w:proofErr w:type="spellStart"/>
             <w:r>
               <w:t>EditarCategoriaView</w:t>
             </w:r>
-            <w:proofErr w:type="spellEnd"/>
             <w:r>
               <w:t>.</w:t>
             </w:r>
@@ -591,13 +546,8 @@
               <w:t>El sistema muestra la ventana</w:t>
             </w:r>
             <w:r>
-              <w:t xml:space="preserve"> </w:t>
-            </w:r>
-            <w:proofErr w:type="spellStart"/>
-            <w:r>
-              <w:t>InfoView</w:t>
-            </w:r>
-            <w:proofErr w:type="spellEnd"/>
+              <w:t xml:space="preserve"> InfoView</w:t>
+            </w:r>
             <w:r>
               <w:t xml:space="preserve"> con el mensaje “La categoría</w:t>
             </w:r>
@@ -652,11 +602,9 @@
             <w:r>
               <w:t xml:space="preserve">El sistema cierra la ventana </w:t>
             </w:r>
-            <w:proofErr w:type="spellStart"/>
             <w:r>
               <w:t>InfoView</w:t>
             </w:r>
-            <w:proofErr w:type="spellEnd"/>
             <w:r>
               <w:t>.</w:t>
             </w:r>
@@ -674,38 +622,6 @@
             </w:r>
             <w:r>
               <w:t>flujo normal en el paso 2.</w:t>
-            </w:r>
-          </w:p>
-          <w:p>
-            <w:r>
-              <w:t>FA-03 Datos inválidos</w:t>
-            </w:r>
-            <w:r>
-              <w:t>.</w:t>
-            </w:r>
-          </w:p>
-          <w:p>
-            <w:pPr>
-              <w:pStyle w:val="Prrafodelista"/>
-              <w:numPr>
-                <w:ilvl w:val="0"/>
-                <w:numId w:val="5"/>
-              </w:numPr>
-            </w:pPr>
-            <w:r>
-              <w:t>El sistema muestra debajo del campo del nombre el mensaje “Los datos introducidos no son válidos”.</w:t>
-            </w:r>
-          </w:p>
-          <w:p>
-            <w:pPr>
-              <w:pStyle w:val="Prrafodelista"/>
-              <w:numPr>
-                <w:ilvl w:val="0"/>
-                <w:numId w:val="5"/>
-              </w:numPr>
-            </w:pPr>
-            <w:r>
-              <w:t>Vuelve al flujo normal del paso 2.</w:t>
             </w:r>
           </w:p>
         </w:tc>
@@ -752,13 +668,8 @@
               <w:t>El sistema muestra una ventana</w:t>
             </w:r>
             <w:r>
-              <w:t xml:space="preserve"> </w:t>
-            </w:r>
-            <w:proofErr w:type="spellStart"/>
-            <w:r>
-              <w:t>ErrorView</w:t>
-            </w:r>
-            <w:proofErr w:type="spellEnd"/>
+              <w:t xml:space="preserve"> ErrorView</w:t>
+            </w:r>
             <w:r>
               <w:t xml:space="preserve"> con el mensaje “</w:t>
             </w:r>
@@ -792,19 +703,9 @@
             <w:r>
               <w:t xml:space="preserve">El sistema cierra la ventana </w:t>
             </w:r>
-            <w:proofErr w:type="spellStart"/>
-            <w:r>
-              <w:t>ErrorView</w:t>
-            </w:r>
-            <w:proofErr w:type="spellEnd"/>
-            <w:r>
-              <w:t xml:space="preserve"> y </w:t>
-            </w:r>
-            <w:proofErr w:type="spellStart"/>
-            <w:r>
-              <w:t>EditarCategoriaView</w:t>
-            </w:r>
-            <w:proofErr w:type="spellEnd"/>
+            <w:r>
+              <w:t>ErrorView y EditarCategoriaView</w:t>
+            </w:r>
             <w:r>
               <w:t>.</w:t>
             </w:r>

</xml_diff>